<commit_message>
Integrasi nama Wali Nagari dari Firestore ke dalam dokumen yang dihasilkan. Memperbarui logika pengisian nama pada DocxGenerator dan menyesuaikan template dokumen untuk menampilkan jabatan sebagai "Wali Nagari".
</commit_message>
<xml_diff>
--- a/templates/SKKelahiran.docx
+++ b/templates/SKKelahiran.docx
@@ -151,7 +151,21 @@
         <w:rPr>
           <w:rFonts w:asciiTheme="majorBidi" w:hAnsiTheme="majorBidi" w:cstheme="majorBidi"/>
         </w:rPr>
-        <w:t>Yang bertanda tangan dibawah ini :</w:t>
+        <w:t xml:space="preserve">Yang bertanda tangan </w:t>
+      </w:r>
+      <w:proofErr w:type="spellStart"/>
+      <w:r>
+        <w:rPr>
+          <w:rFonts w:asciiTheme="majorBidi" w:hAnsiTheme="majorBidi" w:cstheme="majorBidi"/>
+        </w:rPr>
+        <w:t>dibawah</w:t>
+      </w:r>
+      <w:proofErr w:type="spellEnd"/>
+      <w:r>
+        <w:rPr>
+          <w:rFonts w:asciiTheme="majorBidi" w:hAnsiTheme="majorBidi" w:cstheme="majorBidi"/>
+        </w:rPr>
+        <w:t xml:space="preserve"> ini :</w:t>
       </w:r>
     </w:p>
     <w:p>
@@ -265,7 +279,7 @@
           <w:rFonts w:asciiTheme="majorBidi" w:hAnsiTheme="majorBidi" w:cstheme="majorBidi"/>
           <w:b/>
         </w:rPr>
-        <w:t>{jabatan_orang_1}</w:t>
+        <w:t>Wali Nagari</w:t>
       </w:r>
     </w:p>
     <w:p>
@@ -337,7 +351,23 @@
           <w:rFonts w:asciiTheme="majorBidi" w:hAnsiTheme="majorBidi" w:cstheme="majorBidi"/>
           <w:lang w:val="en-ID"/>
         </w:rPr>
-        <w:t>{hari}</w:t>
+        <w:t>{</w:t>
+      </w:r>
+      <w:proofErr w:type="spellStart"/>
+      <w:r>
+        <w:rPr>
+          <w:rFonts w:asciiTheme="majorBidi" w:hAnsiTheme="majorBidi" w:cstheme="majorBidi"/>
+          <w:lang w:val="en-ID"/>
+        </w:rPr>
+        <w:t>hari</w:t>
+      </w:r>
+      <w:proofErr w:type="spellEnd"/>
+      <w:r>
+        <w:rPr>
+          <w:rFonts w:asciiTheme="majorBidi" w:hAnsiTheme="majorBidi" w:cstheme="majorBidi"/>
+          <w:lang w:val="en-ID"/>
+        </w:rPr>
+        <w:t>}</w:t>
       </w:r>
     </w:p>
     <w:p>
@@ -808,12 +838,21 @@
                 <w:lang w:val="en-US"/>
               </w:rPr>
             </w:pPr>
+            <w:proofErr w:type="spellStart"/>
             <w:r>
               <w:rPr>
                 <w:rFonts w:asciiTheme="majorBidi" w:hAnsiTheme="majorBidi" w:cstheme="majorBidi"/>
                 <w:lang w:val="en-US"/>
               </w:rPr>
-              <w:t>Dikeluarkan di</w:t>
+              <w:t>Dikeluarkan</w:t>
+            </w:r>
+            <w:proofErr w:type="spellEnd"/>
+            <w:r>
+              <w:rPr>
+                <w:rFonts w:asciiTheme="majorBidi" w:hAnsiTheme="majorBidi" w:cstheme="majorBidi"/>
+                <w:lang w:val="en-US"/>
+              </w:rPr>
+              <w:t xml:space="preserve"> di</w:t>
             </w:r>
           </w:p>
         </w:tc>
@@ -852,6 +891,7 @@
                 <w:lang w:val="en-US"/>
               </w:rPr>
             </w:pPr>
+            <w:proofErr w:type="spellStart"/>
             <w:r>
               <w:rPr>
                 <w:rFonts w:asciiTheme="majorBidi" w:hAnsiTheme="majorBidi" w:cstheme="majorBidi"/>
@@ -859,6 +899,7 @@
               </w:rPr>
               <w:t>Tanggal</w:t>
             </w:r>
+            <w:proofErr w:type="spellEnd"/>
           </w:p>
         </w:tc>
         <w:tc>
@@ -891,7 +932,15 @@
                 <w:rFonts w:asciiTheme="majorBidi" w:hAnsiTheme="majorBidi" w:cstheme="majorBidi"/>
                 <w:lang w:val="en-US"/>
               </w:rPr>
-              <w:t>{tanggal</w:t>
+              <w:t>{</w:t>
+            </w:r>
+            <w:proofErr w:type="spellStart"/>
+            <w:r>
+              <w:rPr>
+                <w:rFonts w:asciiTheme="majorBidi" w:hAnsiTheme="majorBidi" w:cstheme="majorBidi"/>
+                <w:lang w:val="en-US"/>
+              </w:rPr>
+              <w:t>tanggal</w:t>
             </w:r>
             <w:r>
               <w:rPr>
@@ -900,6 +949,7 @@
               </w:rPr>
               <w:t>_saat_ini</w:t>
             </w:r>
+            <w:proofErr w:type="spellEnd"/>
             <w:r>
               <w:rPr>
                 <w:rFonts w:asciiTheme="majorBidi" w:hAnsiTheme="majorBidi" w:cstheme="majorBidi"/>
@@ -1095,7 +1145,7 @@
       </w:pPr>
     </w:p>
     <w:sectPr>
-      <w:headerReference w:type="default" r:id="rId7"/>
+      <w:headerReference w:type="default" r:id="rId8"/>
       <w:pgSz w:w="12240" w:h="20160" w:code="5"/>
       <w:pgMar w:top="1440" w:right="1440" w:bottom="1440" w:left="1440" w:header="720" w:footer="720" w:gutter="0"/>
       <w:cols w:space="720"/>
@@ -1327,6 +1377,7 @@
         <w:szCs w:val="16"/>
       </w:rPr>
     </w:pPr>
+    <w:proofErr w:type="gramStart"/>
     <w:r>
       <w:rPr>
         <w:rFonts w:ascii="Bookman Old Style" w:eastAsia="MS Mincho" w:hAnsi="Bookman Old Style"/>
@@ -1334,7 +1385,27 @@
         <w:sz w:val="16"/>
         <w:szCs w:val="16"/>
       </w:rPr>
-      <w:t>Alamat : Jln.</w:t>
+      <w:t>Alamat :</w:t>
+    </w:r>
+    <w:proofErr w:type="gramEnd"/>
+    <w:r>
+      <w:rPr>
+        <w:rFonts w:ascii="Bookman Old Style" w:eastAsia="MS Mincho" w:hAnsi="Bookman Old Style"/>
+        <w:b/>
+        <w:sz w:val="16"/>
+        <w:szCs w:val="16"/>
+      </w:rPr>
+      <w:t xml:space="preserve"> </w:t>
+    </w:r>
+    <w:proofErr w:type="spellStart"/>
+    <w:r>
+      <w:rPr>
+        <w:rFonts w:ascii="Bookman Old Style" w:eastAsia="MS Mincho" w:hAnsi="Bookman Old Style"/>
+        <w:b/>
+        <w:sz w:val="16"/>
+        <w:szCs w:val="16"/>
+      </w:rPr>
+      <w:t>Jln.</w:t>
     </w:r>
     <w:r>
       <w:rPr>
@@ -1343,8 +1414,9 @@
         <w:sz w:val="16"/>
         <w:szCs w:val="16"/>
       </w:rPr>
-      <w:t>raya koto panjang</w:t>
+      <w:t>raya</w:t>
     </w:r>
+    <w:proofErr w:type="spellEnd"/>
     <w:r>
       <w:rPr>
         <w:rFonts w:ascii="Bookman Old Style" w:eastAsia="MS Mincho" w:hAnsi="Bookman Old Style"/>
@@ -1352,7 +1424,67 @@
         <w:sz w:val="16"/>
         <w:szCs w:val="16"/>
       </w:rPr>
-      <w:t>, Kode Pos : 27562</w:t>
+      <w:t xml:space="preserve"> </w:t>
+    </w:r>
+    <w:proofErr w:type="spellStart"/>
+    <w:r>
+      <w:rPr>
+        <w:rFonts w:ascii="Bookman Old Style" w:eastAsia="MS Mincho" w:hAnsi="Bookman Old Style"/>
+        <w:b/>
+        <w:sz w:val="16"/>
+        <w:szCs w:val="16"/>
+      </w:rPr>
+      <w:t>koto</w:t>
+    </w:r>
+    <w:proofErr w:type="spellEnd"/>
+    <w:r>
+      <w:rPr>
+        <w:rFonts w:ascii="Bookman Old Style" w:eastAsia="MS Mincho" w:hAnsi="Bookman Old Style"/>
+        <w:b/>
+        <w:sz w:val="16"/>
+        <w:szCs w:val="16"/>
+      </w:rPr>
+      <w:t xml:space="preserve"> </w:t>
+    </w:r>
+    <w:proofErr w:type="spellStart"/>
+    <w:r>
+      <w:rPr>
+        <w:rFonts w:ascii="Bookman Old Style" w:eastAsia="MS Mincho" w:hAnsi="Bookman Old Style"/>
+        <w:b/>
+        <w:sz w:val="16"/>
+        <w:szCs w:val="16"/>
+      </w:rPr>
+      <w:t>panjang</w:t>
+    </w:r>
+    <w:proofErr w:type="spellEnd"/>
+    <w:r>
+      <w:rPr>
+        <w:rFonts w:ascii="Bookman Old Style" w:eastAsia="MS Mincho" w:hAnsi="Bookman Old Style"/>
+        <w:b/>
+        <w:sz w:val="16"/>
+        <w:szCs w:val="16"/>
+      </w:rPr>
+      <w:t xml:space="preserve">, Kode </w:t>
+    </w:r>
+    <w:proofErr w:type="gramStart"/>
+    <w:r>
+      <w:rPr>
+        <w:rFonts w:ascii="Bookman Old Style" w:eastAsia="MS Mincho" w:hAnsi="Bookman Old Style"/>
+        <w:b/>
+        <w:sz w:val="16"/>
+        <w:szCs w:val="16"/>
+      </w:rPr>
+      <w:t>Pos :</w:t>
+    </w:r>
+    <w:proofErr w:type="gramEnd"/>
+    <w:r>
+      <w:rPr>
+        <w:rFonts w:ascii="Bookman Old Style" w:eastAsia="MS Mincho" w:hAnsi="Bookman Old Style"/>
+        <w:b/>
+        <w:sz w:val="16"/>
+        <w:szCs w:val="16"/>
+      </w:rPr>
+      <w:t xml:space="preserve"> 27562</w:t>
     </w:r>
   </w:p>
 </w:hdr>
@@ -2288,4 +2420,16 @@
   <a:objectDefaults/>
   <a:extraClrSchemeLst/>
 </a:theme>
+</file>
+
+<file path=customXml/item1.xml><?xml version="1.0" encoding="utf-8"?>
+<b:Sources xmlns:b="http://schemas.openxmlformats.org/officeDocument/2006/bibliography" xmlns="http://schemas.openxmlformats.org/officeDocument/2006/bibliography" SelectedStyle="\IEEE2006OfficeOnline.xsl" StyleName="IEEE" Version="2006"/>
+</file>
+
+<file path=customXml/itemProps1.xml><?xml version="1.0" encoding="utf-8"?>
+<ds:datastoreItem xmlns:ds="http://schemas.openxmlformats.org/officeDocument/2006/customXml" ds:itemID="{99599AB3-6450-4EDA-9018-2F05C31A32AC}">
+  <ds:schemaRefs>
+    <ds:schemaRef ds:uri="http://schemas.openxmlformats.org/officeDocument/2006/bibliography"/>
+  </ds:schemaRefs>
+</ds:datastoreItem>
 </file>
</xml_diff>

<commit_message>
Integrasi nama Wali Nagari dari Firestore ke dalam dokumen yang dihasilkan. Memperbarui logika pengisian nama pada DocxGenerator dan menyesuaikan template dokumen untuk menampilkan jabatan sebagai "Wali Nagari". (#29)
</commit_message>
<xml_diff>
--- a/templates/SKKelahiran.docx
+++ b/templates/SKKelahiran.docx
@@ -151,7 +151,21 @@
         <w:rPr>
           <w:rFonts w:asciiTheme="majorBidi" w:hAnsiTheme="majorBidi" w:cstheme="majorBidi"/>
         </w:rPr>
-        <w:t>Yang bertanda tangan dibawah ini :</w:t>
+        <w:t xml:space="preserve">Yang bertanda tangan </w:t>
+      </w:r>
+      <w:proofErr w:type="spellStart"/>
+      <w:r>
+        <w:rPr>
+          <w:rFonts w:asciiTheme="majorBidi" w:hAnsiTheme="majorBidi" w:cstheme="majorBidi"/>
+        </w:rPr>
+        <w:t>dibawah</w:t>
+      </w:r>
+      <w:proofErr w:type="spellEnd"/>
+      <w:r>
+        <w:rPr>
+          <w:rFonts w:asciiTheme="majorBidi" w:hAnsiTheme="majorBidi" w:cstheme="majorBidi"/>
+        </w:rPr>
+        <w:t xml:space="preserve"> ini :</w:t>
       </w:r>
     </w:p>
     <w:p>
@@ -265,7 +279,7 @@
           <w:rFonts w:asciiTheme="majorBidi" w:hAnsiTheme="majorBidi" w:cstheme="majorBidi"/>
           <w:b/>
         </w:rPr>
-        <w:t>{jabatan_orang_1}</w:t>
+        <w:t>Wali Nagari</w:t>
       </w:r>
     </w:p>
     <w:p>
@@ -337,7 +351,23 @@
           <w:rFonts w:asciiTheme="majorBidi" w:hAnsiTheme="majorBidi" w:cstheme="majorBidi"/>
           <w:lang w:val="en-ID"/>
         </w:rPr>
-        <w:t>{hari}</w:t>
+        <w:t>{</w:t>
+      </w:r>
+      <w:proofErr w:type="spellStart"/>
+      <w:r>
+        <w:rPr>
+          <w:rFonts w:asciiTheme="majorBidi" w:hAnsiTheme="majorBidi" w:cstheme="majorBidi"/>
+          <w:lang w:val="en-ID"/>
+        </w:rPr>
+        <w:t>hari</w:t>
+      </w:r>
+      <w:proofErr w:type="spellEnd"/>
+      <w:r>
+        <w:rPr>
+          <w:rFonts w:asciiTheme="majorBidi" w:hAnsiTheme="majorBidi" w:cstheme="majorBidi"/>
+          <w:lang w:val="en-ID"/>
+        </w:rPr>
+        <w:t>}</w:t>
       </w:r>
     </w:p>
     <w:p>
@@ -808,12 +838,21 @@
                 <w:lang w:val="en-US"/>
               </w:rPr>
             </w:pPr>
+            <w:proofErr w:type="spellStart"/>
             <w:r>
               <w:rPr>
                 <w:rFonts w:asciiTheme="majorBidi" w:hAnsiTheme="majorBidi" w:cstheme="majorBidi"/>
                 <w:lang w:val="en-US"/>
               </w:rPr>
-              <w:t>Dikeluarkan di</w:t>
+              <w:t>Dikeluarkan</w:t>
+            </w:r>
+            <w:proofErr w:type="spellEnd"/>
+            <w:r>
+              <w:rPr>
+                <w:rFonts w:asciiTheme="majorBidi" w:hAnsiTheme="majorBidi" w:cstheme="majorBidi"/>
+                <w:lang w:val="en-US"/>
+              </w:rPr>
+              <w:t xml:space="preserve"> di</w:t>
             </w:r>
           </w:p>
         </w:tc>
@@ -852,6 +891,7 @@
                 <w:lang w:val="en-US"/>
               </w:rPr>
             </w:pPr>
+            <w:proofErr w:type="spellStart"/>
             <w:r>
               <w:rPr>
                 <w:rFonts w:asciiTheme="majorBidi" w:hAnsiTheme="majorBidi" w:cstheme="majorBidi"/>
@@ -859,6 +899,7 @@
               </w:rPr>
               <w:t>Tanggal</w:t>
             </w:r>
+            <w:proofErr w:type="spellEnd"/>
           </w:p>
         </w:tc>
         <w:tc>
@@ -891,7 +932,15 @@
                 <w:rFonts w:asciiTheme="majorBidi" w:hAnsiTheme="majorBidi" w:cstheme="majorBidi"/>
                 <w:lang w:val="en-US"/>
               </w:rPr>
-              <w:t>{tanggal</w:t>
+              <w:t>{</w:t>
+            </w:r>
+            <w:proofErr w:type="spellStart"/>
+            <w:r>
+              <w:rPr>
+                <w:rFonts w:asciiTheme="majorBidi" w:hAnsiTheme="majorBidi" w:cstheme="majorBidi"/>
+                <w:lang w:val="en-US"/>
+              </w:rPr>
+              <w:t>tanggal</w:t>
             </w:r>
             <w:r>
               <w:rPr>
@@ -900,6 +949,7 @@
               </w:rPr>
               <w:t>_saat_ini</w:t>
             </w:r>
+            <w:proofErr w:type="spellEnd"/>
             <w:r>
               <w:rPr>
                 <w:rFonts w:asciiTheme="majorBidi" w:hAnsiTheme="majorBidi" w:cstheme="majorBidi"/>
@@ -1095,7 +1145,7 @@
       </w:pPr>
     </w:p>
     <w:sectPr>
-      <w:headerReference w:type="default" r:id="rId7"/>
+      <w:headerReference w:type="default" r:id="rId8"/>
       <w:pgSz w:w="12240" w:h="20160" w:code="5"/>
       <w:pgMar w:top="1440" w:right="1440" w:bottom="1440" w:left="1440" w:header="720" w:footer="720" w:gutter="0"/>
       <w:cols w:space="720"/>
@@ -1327,6 +1377,7 @@
         <w:szCs w:val="16"/>
       </w:rPr>
     </w:pPr>
+    <w:proofErr w:type="gramStart"/>
     <w:r>
       <w:rPr>
         <w:rFonts w:ascii="Bookman Old Style" w:eastAsia="MS Mincho" w:hAnsi="Bookman Old Style"/>
@@ -1334,7 +1385,27 @@
         <w:sz w:val="16"/>
         <w:szCs w:val="16"/>
       </w:rPr>
-      <w:t>Alamat : Jln.</w:t>
+      <w:t>Alamat :</w:t>
+    </w:r>
+    <w:proofErr w:type="gramEnd"/>
+    <w:r>
+      <w:rPr>
+        <w:rFonts w:ascii="Bookman Old Style" w:eastAsia="MS Mincho" w:hAnsi="Bookman Old Style"/>
+        <w:b/>
+        <w:sz w:val="16"/>
+        <w:szCs w:val="16"/>
+      </w:rPr>
+      <w:t xml:space="preserve"> </w:t>
+    </w:r>
+    <w:proofErr w:type="spellStart"/>
+    <w:r>
+      <w:rPr>
+        <w:rFonts w:ascii="Bookman Old Style" w:eastAsia="MS Mincho" w:hAnsi="Bookman Old Style"/>
+        <w:b/>
+        <w:sz w:val="16"/>
+        <w:szCs w:val="16"/>
+      </w:rPr>
+      <w:t>Jln.</w:t>
     </w:r>
     <w:r>
       <w:rPr>
@@ -1343,8 +1414,9 @@
         <w:sz w:val="16"/>
         <w:szCs w:val="16"/>
       </w:rPr>
-      <w:t>raya koto panjang</w:t>
+      <w:t>raya</w:t>
     </w:r>
+    <w:proofErr w:type="spellEnd"/>
     <w:r>
       <w:rPr>
         <w:rFonts w:ascii="Bookman Old Style" w:eastAsia="MS Mincho" w:hAnsi="Bookman Old Style"/>
@@ -1352,7 +1424,67 @@
         <w:sz w:val="16"/>
         <w:szCs w:val="16"/>
       </w:rPr>
-      <w:t>, Kode Pos : 27562</w:t>
+      <w:t xml:space="preserve"> </w:t>
+    </w:r>
+    <w:proofErr w:type="spellStart"/>
+    <w:r>
+      <w:rPr>
+        <w:rFonts w:ascii="Bookman Old Style" w:eastAsia="MS Mincho" w:hAnsi="Bookman Old Style"/>
+        <w:b/>
+        <w:sz w:val="16"/>
+        <w:szCs w:val="16"/>
+      </w:rPr>
+      <w:t>koto</w:t>
+    </w:r>
+    <w:proofErr w:type="spellEnd"/>
+    <w:r>
+      <w:rPr>
+        <w:rFonts w:ascii="Bookman Old Style" w:eastAsia="MS Mincho" w:hAnsi="Bookman Old Style"/>
+        <w:b/>
+        <w:sz w:val="16"/>
+        <w:szCs w:val="16"/>
+      </w:rPr>
+      <w:t xml:space="preserve"> </w:t>
+    </w:r>
+    <w:proofErr w:type="spellStart"/>
+    <w:r>
+      <w:rPr>
+        <w:rFonts w:ascii="Bookman Old Style" w:eastAsia="MS Mincho" w:hAnsi="Bookman Old Style"/>
+        <w:b/>
+        <w:sz w:val="16"/>
+        <w:szCs w:val="16"/>
+      </w:rPr>
+      <w:t>panjang</w:t>
+    </w:r>
+    <w:proofErr w:type="spellEnd"/>
+    <w:r>
+      <w:rPr>
+        <w:rFonts w:ascii="Bookman Old Style" w:eastAsia="MS Mincho" w:hAnsi="Bookman Old Style"/>
+        <w:b/>
+        <w:sz w:val="16"/>
+        <w:szCs w:val="16"/>
+      </w:rPr>
+      <w:t xml:space="preserve">, Kode </w:t>
+    </w:r>
+    <w:proofErr w:type="gramStart"/>
+    <w:r>
+      <w:rPr>
+        <w:rFonts w:ascii="Bookman Old Style" w:eastAsia="MS Mincho" w:hAnsi="Bookman Old Style"/>
+        <w:b/>
+        <w:sz w:val="16"/>
+        <w:szCs w:val="16"/>
+      </w:rPr>
+      <w:t>Pos :</w:t>
+    </w:r>
+    <w:proofErr w:type="gramEnd"/>
+    <w:r>
+      <w:rPr>
+        <w:rFonts w:ascii="Bookman Old Style" w:eastAsia="MS Mincho" w:hAnsi="Bookman Old Style"/>
+        <w:b/>
+        <w:sz w:val="16"/>
+        <w:szCs w:val="16"/>
+      </w:rPr>
+      <w:t xml:space="preserve"> 27562</w:t>
     </w:r>
   </w:p>
 </w:hdr>
@@ -2288,4 +2420,16 @@
   <a:objectDefaults/>
   <a:extraClrSchemeLst/>
 </a:theme>
+</file>
+
+<file path=customXml/item1.xml><?xml version="1.0" encoding="utf-8"?>
+<b:Sources xmlns:b="http://schemas.openxmlformats.org/officeDocument/2006/bibliography" xmlns="http://schemas.openxmlformats.org/officeDocument/2006/bibliography" SelectedStyle="\IEEE2006OfficeOnline.xsl" StyleName="IEEE" Version="2006"/>
+</file>
+
+<file path=customXml/itemProps1.xml><?xml version="1.0" encoding="utf-8"?>
+<ds:datastoreItem xmlns:ds="http://schemas.openxmlformats.org/officeDocument/2006/customXml" ds:itemID="{99599AB3-6450-4EDA-9018-2F05C31A32AC}">
+  <ds:schemaRefs>
+    <ds:schemaRef ds:uri="http://schemas.openxmlformats.org/officeDocument/2006/bibliography"/>
+  </ds:schemaRefs>
+</ds:datastoreItem>
 </file>
</xml_diff>